<commit_message>
aula 001 Criado o conteúdo 002 pagina 01
</commit_message>
<xml_diff>
--- a/Aula 2024.docx
+++ b/Aula 2024.docx
@@ -10,6 +10,16 @@
     <w:p>
       <w:r>
         <w:t>Conteúdo 001</w:t>
+      </w:r>
+    </w:p>
+    <w:p/>
+    <w:p/>
+    <w:p/>
+    <w:p/>
+    <w:p/>
+    <w:p>
+      <w:r>
+        <w:t>Conteúdo 002</w:t>
       </w:r>
     </w:p>
     <w:sectPr>

</xml_diff>